<commit_message>
CIV-14259 review comments updated
</commit_message>
<xml_diff>
--- a/docker/docmosis/templates/CV-CMC-GNO-ENG-SD0001.docx
+++ b/docker/docmosis/templates/CV-CMC-GNO-ENG-SD0001.docx
@@ -53,6 +53,7 @@
           </w:tcPr>
           <w:p>
             <w:pPr>
+              <w:jc w:val="center"/>
               <w:rPr>
                 <w:b/>
                 <w:bCs/>
@@ -79,6 +80,7 @@
           </w:tcPr>
           <w:p>
             <w:pPr>
+              <w:jc w:val="center"/>
               <w:rPr>
                 <w:b/>
                 <w:bCs/>
@@ -89,7 +91,7 @@
                 <w:b/>
                 <w:bCs/>
               </w:rPr>
-              <w:t xml:space="preserve">Case number: </w:t>
+              <w:t>Case number:</w:t>
             </w:r>
           </w:p>
         </w:tc>
@@ -142,7 +144,6 @@
               <w:t>’)} &gt;&gt;</w:t>
             </w:r>
           </w:p>
-          <w:p/>
         </w:tc>
         <w:tc>
           <w:tcPr>
@@ -155,8 +156,11 @@
             </w:tcBorders>
           </w:tcPr>
           <w:p>
-            <w:r>
-              <w:t> Online Civil Money Claims</w:t>
+            <w:pPr>
+              <w:jc w:val="center"/>
+            </w:pPr>
+            <w:r>
+              <w:t>Online Civil Money Claims</w:t>
             </w:r>
           </w:p>
         </w:tc>
@@ -171,6 +175,9 @@
             </w:tcBorders>
           </w:tcPr>
           <w:p>
+            <w:pPr>
+              <w:jc w:val="center"/>
+            </w:pPr>
             <w:r>
               <w:t>&lt;&lt;</w:t>
             </w:r>
@@ -187,7 +194,7 @@
       </w:tr>
       <w:tr>
         <w:trPr>
-          <w:trHeight w:val="1934"/>
+          <w:trHeight w:val="1520"/>
         </w:trPr>
         <w:tc>
           <w:tcPr>
@@ -213,22 +220,7 @@
           </w:tcPr>
           <w:p>
             <w:pPr>
-              <w:rPr>
-                <w:sz w:val="36"/>
-                <w:szCs w:val="36"/>
-              </w:rPr>
-            </w:pPr>
-          </w:p>
-          <w:p>
-            <w:pPr>
-              <w:rPr>
-                <w:sz w:val="36"/>
-                <w:szCs w:val="36"/>
-              </w:rPr>
-            </w:pPr>
-          </w:p>
-          <w:p>
-            <w:pPr>
+              <w:jc w:val="center"/>
               <w:rPr>
                 <w:b/>
                 <w:bCs/>
@@ -236,15 +228,17 @@
                 <w:szCs w:val="36"/>
               </w:rPr>
             </w:pPr>
-            <w:r>
+          </w:p>
+          <w:p>
+            <w:pPr>
+              <w:jc w:val="center"/>
               <w:rPr>
                 <w:b/>
                 <w:bCs/>
                 <w:sz w:val="36"/>
                 <w:szCs w:val="36"/>
               </w:rPr>
-              <w:t>Discontinuance</w:t>
-            </w:r>
+            </w:pPr>
           </w:p>
         </w:tc>
         <w:tc>
@@ -257,9 +251,14 @@
               <w:right w:val="nil"/>
             </w:tcBorders>
           </w:tcPr>
-          <w:p/>
           <w:p>
             <w:pPr>
+              <w:jc w:val="center"/>
+            </w:pPr>
+          </w:p>
+          <w:p>
+            <w:pPr>
+              <w:jc w:val="center"/>
               <w:rPr>
                 <w:rFonts w:ascii="GDS Transport Website Light" w:hAnsi="GDS Transport Website Light"/>
               </w:rPr>
@@ -267,11 +266,13 @@
             <w:r>
               <w:rPr>
                 <w:noProof/>
+                <w:sz w:val="22"/>
+                <w:szCs w:val="22"/>
               </w:rPr>
               <w:drawing>
-                <wp:inline distT="0" distB="0" distL="0" distR="0" wp14:anchorId="032699C7" wp14:editId="5FB5FBD1">
-                  <wp:extent cx="1343025" cy="1019175"/>
-                  <wp:effectExtent l="0" t="0" r="9525" b="9525"/>
+                <wp:inline distT="0" distB="0" distL="0" distR="0" wp14:anchorId="4E20422B" wp14:editId="4284BB97">
+                  <wp:extent cx="638175" cy="571500"/>
+                  <wp:effectExtent l="0" t="0" r="9525" b="0"/>
                   <wp:docPr id="293369653" name="Picture 1"/>
                   <wp:cNvGraphicFramePr>
                     <a:graphicFrameLocks xmlns:a="http://schemas.openxmlformats.org/drawingml/2006/main" noChangeAspect="1"/>
@@ -292,7 +293,7 @@
                         <pic:spPr>
                           <a:xfrm>
                             <a:off x="0" y="0"/>
-                            <a:ext cx="1343025" cy="1019175"/>
+                            <a:ext cx="653556" cy="585274"/>
                           </a:xfrm>
                           <a:prstGeom prst="rect">
                             <a:avLst/>
@@ -305,13 +306,6 @@
               </w:drawing>
             </w:r>
           </w:p>
-          <w:p>
-            <w:pPr>
-              <w:rPr>
-                <w:rFonts w:ascii="GDS Transport Website Light" w:hAnsi="GDS Transport Website Light"/>
-              </w:rPr>
-            </w:pPr>
-          </w:p>
         </w:tc>
       </w:tr>
       <w:tr>
@@ -352,8 +346,11 @@
             </w:tcBorders>
           </w:tcPr>
           <w:p>
-            <w:r>
-              <w:t xml:space="preserve"> &lt;&lt; </w:t>
+            <w:pPr>
+              <w:jc w:val="center"/>
+            </w:pPr>
+            <w:r>
+              <w:t xml:space="preserve">&lt;&lt; </w:t>
             </w:r>
             <w:r>
               <w:t>claimant</w:t>
@@ -380,6 +377,9 @@
             </w:tcBorders>
           </w:tcPr>
           <w:p>
+            <w:pPr>
+              <w:jc w:val="center"/>
+            </w:pPr>
             <w:r>
               <w:t>&lt;&lt;</w:t>
             </w:r>
@@ -466,8 +466,11 @@
             </w:tcBorders>
           </w:tcPr>
           <w:p>
-            <w:r>
-              <w:t xml:space="preserve"> &lt;&lt; </w:t>
+            <w:pPr>
+              <w:jc w:val="center"/>
+            </w:pPr>
+            <w:r>
+              <w:t xml:space="preserve">&lt;&lt; </w:t>
             </w:r>
             <w:r>
               <w:t>claimant2Name</w:t>
@@ -488,6 +491,9 @@
             </w:tcBorders>
           </w:tcPr>
           <w:p>
+            <w:pPr>
+              <w:jc w:val="center"/>
+            </w:pPr>
             <w:r>
               <w:t>Claimant</w:t>
             </w:r>
@@ -524,6 +530,9 @@
         </w:tc>
       </w:tr>
       <w:tr>
+        <w:trPr>
+          <w:trHeight w:val="501"/>
+        </w:trPr>
         <w:tc>
           <w:tcPr>
             <w:tcW w:w="2681" w:type="dxa"/>
@@ -547,8 +556,11 @@
             </w:tcBorders>
           </w:tcPr>
           <w:p>
-            <w:r>
-              <w:t xml:space="preserve"> &lt;&lt; </w:t>
+            <w:pPr>
+              <w:jc w:val="center"/>
+            </w:pPr>
+            <w:r>
+              <w:t xml:space="preserve">&lt;&lt; </w:t>
             </w:r>
             <w:r>
               <w:t>defendant1Name</w:t>
@@ -569,6 +581,9 @@
             </w:tcBorders>
           </w:tcPr>
           <w:p>
+            <w:pPr>
+              <w:jc w:val="center"/>
+            </w:pPr>
             <w:r>
               <w:t>&lt;&lt;</w:t>
             </w:r>
@@ -629,6 +644,9 @@
         </w:tc>
       </w:tr>
       <w:tr>
+        <w:trPr>
+          <w:trHeight w:val="343"/>
+        </w:trPr>
         <w:tc>
           <w:tcPr>
             <w:tcW w:w="2681" w:type="dxa"/>
@@ -652,8 +670,11 @@
             </w:tcBorders>
           </w:tcPr>
           <w:p>
-            <w:r>
-              <w:t xml:space="preserve"> &lt;&lt; </w:t>
+            <w:pPr>
+              <w:jc w:val="center"/>
+            </w:pPr>
+            <w:r>
+              <w:t xml:space="preserve">&lt;&lt; </w:t>
             </w:r>
             <w:r>
               <w:t xml:space="preserve">defendant2Name </w:t>
@@ -674,6 +695,9 @@
             </w:tcBorders>
           </w:tcPr>
           <w:p>
+            <w:pPr>
+              <w:jc w:val="center"/>
+            </w:pPr>
             <w:r>
               <w:t>Defendant</w:t>
             </w:r>
@@ -681,7 +705,6 @@
               <w:t xml:space="preserve"> 2</w:t>
             </w:r>
           </w:p>
-          <w:p/>
         </w:tc>
       </w:tr>
       <w:tr>
@@ -795,7 +818,7 @@
       </w:tblGrid>
       <w:tr>
         <w:trPr>
-          <w:trHeight w:val="680"/>
+          <w:trHeight w:val="489"/>
         </w:trPr>
         <w:tc>
           <w:tcPr>
@@ -831,6 +854,330 @@
         <w:tc>
           <w:tcPr>
             <w:tcW w:w="3685" w:type="dxa"/>
+          </w:tcPr>
+          <w:p/>
+        </w:tc>
+      </w:tr>
+      <w:tr>
+        <w:trPr>
+          <w:trHeight w:val="512"/>
+        </w:trPr>
+        <w:tc>
+          <w:tcPr>
+            <w:tcW w:w="5529" w:type="dxa"/>
+            <w:tcBorders>
+              <w:bottom w:val="single" w:sz="4" w:space="0" w:color="auto"/>
+            </w:tcBorders>
+          </w:tcPr>
+          <w:p>
+            <w:r>
+              <w:t>Which claimant is discontinuing?</w:t>
+            </w:r>
+          </w:p>
+        </w:tc>
+        <w:tc>
+          <w:tcPr>
+            <w:tcW w:w="3685" w:type="dxa"/>
+            <w:tcBorders>
+              <w:bottom w:val="single" w:sz="4" w:space="0" w:color="auto"/>
+            </w:tcBorders>
+          </w:tcPr>
+          <w:p>
+            <w:r>
+              <w:t>&lt;&lt;</w:t>
+            </w:r>
+            <w:proofErr w:type="spellStart"/>
+            <w:r>
+              <w:t>claimantWhoIsDiscontinue</w:t>
+            </w:r>
+            <w:proofErr w:type="spellEnd"/>
+            <w:r>
+              <w:t>&gt;&gt;</w:t>
+            </w:r>
+          </w:p>
+        </w:tc>
+      </w:tr>
+      <w:tr>
+        <w:trPr>
+          <w:trHeight w:val="425"/>
+        </w:trPr>
+        <w:tc>
+          <w:tcPr>
+            <w:tcW w:w="5529" w:type="dxa"/>
+            <w:tcBorders>
+              <w:top w:val="single" w:sz="4" w:space="0" w:color="auto"/>
+            </w:tcBorders>
+          </w:tcPr>
+          <w:p>
+            <w:r>
+              <w:t>&lt;&lt;er_&gt;&gt;</w:t>
+            </w:r>
+          </w:p>
+        </w:tc>
+        <w:tc>
+          <w:tcPr>
+            <w:tcW w:w="3685" w:type="dxa"/>
+            <w:tcBorders>
+              <w:top w:val="single" w:sz="4" w:space="0" w:color="auto"/>
+            </w:tcBorders>
+          </w:tcPr>
+          <w:p/>
+        </w:tc>
+      </w:tr>
+      <w:tr>
+        <w:trPr>
+          <w:trHeight w:val="459"/>
+        </w:trPr>
+        <w:tc>
+          <w:tcPr>
+            <w:tcW w:w="5529" w:type="dxa"/>
+          </w:tcPr>
+          <w:p>
+            <w:r>
+              <w:t>&lt;&lt;</w:t>
+            </w:r>
+            <w:proofErr w:type="spellStart"/>
+            <w:r>
+              <w:t>cr</w:t>
+            </w:r>
+            <w:proofErr w:type="spellEnd"/>
+            <w:r>
+              <w:t>_{</w:t>
+            </w:r>
+            <w:proofErr w:type="spellStart"/>
+            <w:proofErr w:type="gramStart"/>
+            <w:r>
+              <w:t>claimantsConsentToDiscontinuance</w:t>
+            </w:r>
+            <w:proofErr w:type="spellEnd"/>
+            <w:r>
+              <w:t>!=</w:t>
+            </w:r>
+            <w:proofErr w:type="gramEnd"/>
+            <w:r>
+              <w:t>null}&gt;&gt;</w:t>
+            </w:r>
+          </w:p>
+        </w:tc>
+        <w:tc>
+          <w:tcPr>
+            <w:tcW w:w="3685" w:type="dxa"/>
+          </w:tcPr>
+          <w:p/>
+        </w:tc>
+      </w:tr>
+      <w:tr>
+        <w:tc>
+          <w:tcPr>
+            <w:tcW w:w="5529" w:type="dxa"/>
+            <w:tcBorders>
+              <w:bottom w:val="single" w:sz="4" w:space="0" w:color="auto"/>
+            </w:tcBorders>
+          </w:tcPr>
+          <w:p>
+            <w:r>
+              <w:t>Do all claimants consent to the discontinuance?</w:t>
+            </w:r>
+          </w:p>
+        </w:tc>
+        <w:tc>
+          <w:tcPr>
+            <w:tcW w:w="3685" w:type="dxa"/>
+            <w:tcBorders>
+              <w:bottom w:val="single" w:sz="4" w:space="0" w:color="auto"/>
+            </w:tcBorders>
+          </w:tcPr>
+          <w:p>
+            <w:r>
+              <w:t>&lt;&lt;</w:t>
+            </w:r>
+            <w:proofErr w:type="spellStart"/>
+            <w:r>
+              <w:t>claimantsConsentToDiscontinuance</w:t>
+            </w:r>
+            <w:proofErr w:type="spellEnd"/>
+            <w:r>
+              <w:t xml:space="preserve"> &gt;&gt;</w:t>
+            </w:r>
+          </w:p>
+        </w:tc>
+      </w:tr>
+      <w:tr>
+        <w:tc>
+          <w:tcPr>
+            <w:tcW w:w="5529" w:type="dxa"/>
+            <w:tcBorders>
+              <w:top w:val="single" w:sz="4" w:space="0" w:color="auto"/>
+            </w:tcBorders>
+          </w:tcPr>
+          <w:p>
+            <w:r>
+              <w:t>&lt;&lt;er_&gt;&gt;</w:t>
+            </w:r>
+          </w:p>
+        </w:tc>
+        <w:tc>
+          <w:tcPr>
+            <w:tcW w:w="3685" w:type="dxa"/>
+            <w:tcBorders>
+              <w:top w:val="single" w:sz="4" w:space="0" w:color="auto"/>
+            </w:tcBorders>
+          </w:tcPr>
+          <w:p/>
+        </w:tc>
+      </w:tr>
+      <w:tr>
+        <w:tc>
+          <w:tcPr>
+            <w:tcW w:w="5529" w:type="dxa"/>
+          </w:tcPr>
+          <w:p>
+            <w:r>
+              <w:t>&lt;&lt;</w:t>
+            </w:r>
+            <w:proofErr w:type="spellStart"/>
+            <w:r>
+              <w:t>cr</w:t>
+            </w:r>
+            <w:proofErr w:type="spellEnd"/>
+            <w:r>
+              <w:t>_{</w:t>
+            </w:r>
+            <w:proofErr w:type="spellStart"/>
+            <w:proofErr w:type="gramStart"/>
+            <w:r>
+              <w:t>courtPermission</w:t>
+            </w:r>
+            <w:proofErr w:type="spellEnd"/>
+            <w:r>
+              <w:t>!=</w:t>
+            </w:r>
+            <w:proofErr w:type="gramEnd"/>
+            <w:r>
+              <w:t>null}&gt;&gt;</w:t>
+            </w:r>
+          </w:p>
+        </w:tc>
+        <w:tc>
+          <w:tcPr>
+            <w:tcW w:w="3685" w:type="dxa"/>
+          </w:tcPr>
+          <w:p/>
+        </w:tc>
+      </w:tr>
+      <w:tr>
+        <w:tc>
+          <w:tcPr>
+            <w:tcW w:w="5529" w:type="dxa"/>
+            <w:tcBorders>
+              <w:bottom w:val="single" w:sz="4" w:space="0" w:color="auto"/>
+            </w:tcBorders>
+          </w:tcPr>
+          <w:p>
+            <w:r>
+              <w:t>Is the court’s permission needed to discontinue?</w:t>
+            </w:r>
+          </w:p>
+        </w:tc>
+        <w:tc>
+          <w:tcPr>
+            <w:tcW w:w="3685" w:type="dxa"/>
+            <w:tcBorders>
+              <w:bottom w:val="single" w:sz="4" w:space="0" w:color="auto"/>
+            </w:tcBorders>
+          </w:tcPr>
+          <w:p>
+            <w:r>
+              <w:t>&lt;&lt;</w:t>
+            </w:r>
+            <w:proofErr w:type="spellStart"/>
+            <w:r>
+              <w:t>courtPermission</w:t>
+            </w:r>
+            <w:proofErr w:type="spellEnd"/>
+            <w:r>
+              <w:t>&gt;&gt;</w:t>
+            </w:r>
+          </w:p>
+        </w:tc>
+      </w:tr>
+      <w:tr>
+        <w:tc>
+          <w:tcPr>
+            <w:tcW w:w="5529" w:type="dxa"/>
+            <w:tcBorders>
+              <w:bottom w:val="single" w:sz="4" w:space="0" w:color="auto"/>
+            </w:tcBorders>
+          </w:tcPr>
+          <w:p>
+            <w:r>
+              <w:t>&lt;&lt;er_&gt;&gt;</w:t>
+            </w:r>
+          </w:p>
+        </w:tc>
+        <w:tc>
+          <w:tcPr>
+            <w:tcW w:w="3685" w:type="dxa"/>
+            <w:tcBorders>
+              <w:bottom w:val="single" w:sz="4" w:space="0" w:color="auto"/>
+            </w:tcBorders>
+          </w:tcPr>
+          <w:p/>
+        </w:tc>
+      </w:tr>
+      <w:tr>
+        <w:trPr>
+          <w:trHeight w:val="435"/>
+        </w:trPr>
+        <w:tc>
+          <w:tcPr>
+            <w:tcW w:w="5529" w:type="dxa"/>
+            <w:tcBorders>
+              <w:top w:val="single" w:sz="4" w:space="0" w:color="auto"/>
+            </w:tcBorders>
+          </w:tcPr>
+          <w:p>
+            <w:r>
+              <w:t>&lt;&lt;</w:t>
+            </w:r>
+            <w:proofErr w:type="spellStart"/>
+            <w:r>
+              <w:t>cr</w:t>
+            </w:r>
+            <w:proofErr w:type="spellEnd"/>
+            <w:proofErr w:type="gramStart"/>
+            <w:r>
+              <w:t>_{</w:t>
+            </w:r>
+            <w:r>
+              <w:t xml:space="preserve"> </w:t>
+            </w:r>
+            <w:proofErr w:type="spellStart"/>
+            <w:r>
+              <w:t>permissionGranted</w:t>
+            </w:r>
+            <w:proofErr w:type="spellEnd"/>
+            <w:proofErr w:type="gramEnd"/>
+            <w:r>
+              <w:t>=’Y</w:t>
+            </w:r>
+            <w:r>
+              <w:t>es</w:t>
+            </w:r>
+            <w:r>
+              <w:t>’</w:t>
+            </w:r>
+            <w:r>
+              <w:t>}&gt;&gt;</w:t>
+            </w:r>
+          </w:p>
+        </w:tc>
+        <w:tc>
+          <w:tcPr>
+            <w:tcW w:w="3685" w:type="dxa"/>
+            <w:tcBorders>
+              <w:top w:val="single" w:sz="4" w:space="0" w:color="auto"/>
+            </w:tcBorders>
           </w:tcPr>
           <w:p/>
         </w:tc>
@@ -848,7 +1195,7 @@
           </w:tcPr>
           <w:p>
             <w:r>
-              <w:t>Which claimant is discontinuing?</w:t>
+              <w:t>Has permission been granted by a Judge to discontinue?</w:t>
             </w:r>
           </w:p>
         </w:tc>
@@ -865,7 +1212,7 @@
             </w:r>
             <w:proofErr w:type="spellStart"/>
             <w:r>
-              <w:t>claimantWhoIsDiscontinue</w:t>
+              <w:t>permissionGranted</w:t>
             </w:r>
             <w:proofErr w:type="spellEnd"/>
             <w:r>
@@ -883,11 +1230,195 @@
             <w:tcW w:w="5529" w:type="dxa"/>
             <w:tcBorders>
               <w:top w:val="single" w:sz="4" w:space="0" w:color="auto"/>
-            </w:tcBorders>
-          </w:tcPr>
-          <w:p>
-            <w:r>
+              <w:bottom w:val="single" w:sz="4" w:space="0" w:color="auto"/>
+            </w:tcBorders>
+          </w:tcPr>
+          <w:p>
+            <w:r>
+              <w:t>Permission to discontinue was granted by the following Judge on the following date</w:t>
+            </w:r>
+          </w:p>
+        </w:tc>
+        <w:tc>
+          <w:tcPr>
+            <w:tcW w:w="3685" w:type="dxa"/>
+            <w:tcBorders>
+              <w:top w:val="single" w:sz="4" w:space="0" w:color="auto"/>
+              <w:bottom w:val="single" w:sz="4" w:space="0" w:color="auto"/>
+            </w:tcBorders>
+          </w:tcPr>
+          <w:p>
+            <w:r>
+              <w:t>&lt;&lt;</w:t>
+            </w:r>
+            <w:proofErr w:type="spellStart"/>
+            <w:r>
+              <w:t>judgeName</w:t>
+            </w:r>
+            <w:proofErr w:type="spellEnd"/>
+            <w:r>
+              <w:t>&gt;&gt;</w:t>
+            </w:r>
+            <w:r>
+              <w:br/>
+              <w:t>&lt;&lt;</w:t>
+            </w:r>
+            <w:proofErr w:type="spellStart"/>
+            <w:r>
+              <w:t>judgementDate</w:t>
+            </w:r>
+            <w:proofErr w:type="spellEnd"/>
+            <w:r>
+              <w:t>&gt;&gt;</w:t>
+            </w:r>
+          </w:p>
+        </w:tc>
+      </w:tr>
+      <w:tr>
+        <w:trPr>
+          <w:trHeight w:val="416"/>
+        </w:trPr>
+        <w:tc>
+          <w:tcPr>
+            <w:tcW w:w="5529" w:type="dxa"/>
+            <w:tcBorders>
+              <w:top w:val="single" w:sz="4" w:space="0" w:color="auto"/>
+            </w:tcBorders>
+          </w:tcPr>
+          <w:p>
+            <w:r>
+              <w:lastRenderedPageBreak/>
               <w:t>&lt;&lt;er_&gt;&gt;</w:t>
+            </w:r>
+          </w:p>
+        </w:tc>
+        <w:tc>
+          <w:tcPr>
+            <w:tcW w:w="3685" w:type="dxa"/>
+            <w:tcBorders>
+              <w:top w:val="single" w:sz="4" w:space="0" w:color="auto"/>
+            </w:tcBorders>
+          </w:tcPr>
+          <w:p/>
+        </w:tc>
+      </w:tr>
+      <w:tr>
+        <w:tc>
+          <w:tcPr>
+            <w:tcW w:w="5529" w:type="dxa"/>
+          </w:tcPr>
+          <w:p>
+            <w:r>
+              <w:t>&lt;&lt;</w:t>
+            </w:r>
+            <w:proofErr w:type="spellStart"/>
+            <w:r>
+              <w:t>cr</w:t>
+            </w:r>
+            <w:proofErr w:type="spellEnd"/>
+            <w:r>
+              <w:t>_{</w:t>
+            </w:r>
+            <w:proofErr w:type="spellStart"/>
+            <w:proofErr w:type="gramStart"/>
+            <w:r>
+              <w:t>discontinuingAgainstBothDefendants</w:t>
+            </w:r>
+            <w:proofErr w:type="spellEnd"/>
+            <w:r>
+              <w:t>!=</w:t>
+            </w:r>
+            <w:proofErr w:type="gramEnd"/>
+            <w:r>
+              <w:t>null}&gt;&gt;</w:t>
+            </w:r>
+          </w:p>
+        </w:tc>
+        <w:tc>
+          <w:tcPr>
+            <w:tcW w:w="3685" w:type="dxa"/>
+          </w:tcPr>
+          <w:p/>
+        </w:tc>
+      </w:tr>
+      <w:tr>
+        <w:tc>
+          <w:tcPr>
+            <w:tcW w:w="5529" w:type="dxa"/>
+            <w:tcBorders>
+              <w:bottom w:val="single" w:sz="4" w:space="0" w:color="auto"/>
+            </w:tcBorders>
+          </w:tcPr>
+          <w:p>
+            <w:r>
+              <w:t>Is the discontinuance against all defendants?</w:t>
+            </w:r>
+          </w:p>
+        </w:tc>
+        <w:tc>
+          <w:tcPr>
+            <w:tcW w:w="3685" w:type="dxa"/>
+            <w:tcBorders>
+              <w:bottom w:val="single" w:sz="4" w:space="0" w:color="auto"/>
+            </w:tcBorders>
+          </w:tcPr>
+          <w:p>
+            <w:r>
+              <w:t>&lt;&lt;</w:t>
+            </w:r>
+            <w:proofErr w:type="spellStart"/>
+            <w:r>
+              <w:t>discontinuingAgainstBothDefendants</w:t>
+            </w:r>
+            <w:proofErr w:type="spellEnd"/>
+            <w:r>
+              <w:t>&gt;&gt;</w:t>
+            </w:r>
+          </w:p>
+        </w:tc>
+      </w:tr>
+      <w:tr>
+        <w:trPr>
+          <w:trHeight w:val="391"/>
+        </w:trPr>
+        <w:tc>
+          <w:tcPr>
+            <w:tcW w:w="5529" w:type="dxa"/>
+            <w:tcBorders>
+              <w:top w:val="single" w:sz="4" w:space="0" w:color="auto"/>
+            </w:tcBorders>
+          </w:tcPr>
+          <w:p>
+            <w:r>
+              <w:t>&lt;&lt;</w:t>
+            </w:r>
+            <w:proofErr w:type="spellStart"/>
+            <w:r>
+              <w:t>cr</w:t>
+            </w:r>
+            <w:proofErr w:type="spellEnd"/>
+            <w:r>
+              <w:t>_{</w:t>
+            </w:r>
+            <w:proofErr w:type="spellStart"/>
+            <w:r>
+              <w:t>discontinuingAgainstBothDefendants</w:t>
+            </w:r>
+            <w:proofErr w:type="spellEnd"/>
+            <w:r>
+              <w:t>=’N</w:t>
+            </w:r>
+            <w:r>
+              <w:t>o</w:t>
+            </w:r>
+            <w:r>
+              <w:t>’</w:t>
+            </w:r>
+            <w:r>
+              <w:t>}</w:t>
+            </w:r>
+            <w:r>
+              <w:t>&gt;&gt;</w:t>
             </w:r>
           </w:p>
         </w:tc>
@@ -908,514 +1439,6 @@
         <w:tc>
           <w:tcPr>
             <w:tcW w:w="5529" w:type="dxa"/>
-          </w:tcPr>
-          <w:p>
-            <w:r>
-              <w:t>&lt;&lt;</w:t>
-            </w:r>
-            <w:proofErr w:type="spellStart"/>
-            <w:r>
-              <w:t>cr</w:t>
-            </w:r>
-            <w:proofErr w:type="spellEnd"/>
-            <w:r>
-              <w:t>_{</w:t>
-            </w:r>
-            <w:proofErr w:type="spellStart"/>
-            <w:proofErr w:type="gramStart"/>
-            <w:r>
-              <w:t>claimantsConsentToDiscontinuance</w:t>
-            </w:r>
-            <w:proofErr w:type="spellEnd"/>
-            <w:r>
-              <w:t>!=</w:t>
-            </w:r>
-            <w:proofErr w:type="gramEnd"/>
-            <w:r>
-              <w:t>null}&gt;&gt;</w:t>
-            </w:r>
-          </w:p>
-        </w:tc>
-        <w:tc>
-          <w:tcPr>
-            <w:tcW w:w="3685" w:type="dxa"/>
-          </w:tcPr>
-          <w:p/>
-        </w:tc>
-      </w:tr>
-      <w:tr>
-        <w:tc>
-          <w:tcPr>
-            <w:tcW w:w="5529" w:type="dxa"/>
-            <w:tcBorders>
-              <w:bottom w:val="single" w:sz="4" w:space="0" w:color="auto"/>
-            </w:tcBorders>
-          </w:tcPr>
-          <w:p>
-            <w:r>
-              <w:t>Do all claimants consent to the discontinuance?</w:t>
-            </w:r>
-          </w:p>
-        </w:tc>
-        <w:tc>
-          <w:tcPr>
-            <w:tcW w:w="3685" w:type="dxa"/>
-            <w:tcBorders>
-              <w:bottom w:val="single" w:sz="4" w:space="0" w:color="auto"/>
-            </w:tcBorders>
-          </w:tcPr>
-          <w:p>
-            <w:r>
-              <w:t>&lt;&lt;</w:t>
-            </w:r>
-            <w:proofErr w:type="spellStart"/>
-            <w:r>
-              <w:t>claimantsConsentToDiscontinuance</w:t>
-            </w:r>
-            <w:proofErr w:type="spellEnd"/>
-            <w:r>
-              <w:t xml:space="preserve"> &gt;&gt;</w:t>
-            </w:r>
-          </w:p>
-        </w:tc>
-      </w:tr>
-      <w:tr>
-        <w:tc>
-          <w:tcPr>
-            <w:tcW w:w="5529" w:type="dxa"/>
-            <w:tcBorders>
-              <w:top w:val="single" w:sz="4" w:space="0" w:color="auto"/>
-            </w:tcBorders>
-          </w:tcPr>
-          <w:p>
-            <w:r>
-              <w:t>&lt;&lt;er_&gt;&gt;</w:t>
-            </w:r>
-          </w:p>
-        </w:tc>
-        <w:tc>
-          <w:tcPr>
-            <w:tcW w:w="3685" w:type="dxa"/>
-            <w:tcBorders>
-              <w:top w:val="single" w:sz="4" w:space="0" w:color="auto"/>
-            </w:tcBorders>
-          </w:tcPr>
-          <w:p/>
-        </w:tc>
-      </w:tr>
-      <w:tr>
-        <w:tc>
-          <w:tcPr>
-            <w:tcW w:w="5529" w:type="dxa"/>
-          </w:tcPr>
-          <w:p>
-            <w:r>
-              <w:t>&lt;&lt;</w:t>
-            </w:r>
-            <w:proofErr w:type="spellStart"/>
-            <w:r>
-              <w:t>cr</w:t>
-            </w:r>
-            <w:proofErr w:type="spellEnd"/>
-            <w:r>
-              <w:t>_{</w:t>
-            </w:r>
-            <w:proofErr w:type="spellStart"/>
-            <w:proofErr w:type="gramStart"/>
-            <w:r>
-              <w:t>courtPermission</w:t>
-            </w:r>
-            <w:proofErr w:type="spellEnd"/>
-            <w:r>
-              <w:t>!=</w:t>
-            </w:r>
-            <w:proofErr w:type="gramEnd"/>
-            <w:r>
-              <w:t>null}&gt;&gt;</w:t>
-            </w:r>
-          </w:p>
-        </w:tc>
-        <w:tc>
-          <w:tcPr>
-            <w:tcW w:w="3685" w:type="dxa"/>
-          </w:tcPr>
-          <w:p/>
-        </w:tc>
-      </w:tr>
-      <w:tr>
-        <w:tc>
-          <w:tcPr>
-            <w:tcW w:w="5529" w:type="dxa"/>
-            <w:tcBorders>
-              <w:bottom w:val="single" w:sz="4" w:space="0" w:color="auto"/>
-            </w:tcBorders>
-          </w:tcPr>
-          <w:p>
-            <w:r>
-              <w:t>Is the court’s permission needed to discontinue?</w:t>
-            </w:r>
-          </w:p>
-        </w:tc>
-        <w:tc>
-          <w:tcPr>
-            <w:tcW w:w="3685" w:type="dxa"/>
-            <w:tcBorders>
-              <w:bottom w:val="single" w:sz="4" w:space="0" w:color="auto"/>
-            </w:tcBorders>
-          </w:tcPr>
-          <w:p>
-            <w:r>
-              <w:t>&lt;&lt;</w:t>
-            </w:r>
-            <w:proofErr w:type="spellStart"/>
-            <w:r>
-              <w:t>courtPermission</w:t>
-            </w:r>
-            <w:proofErr w:type="spellEnd"/>
-            <w:r>
-              <w:t>&gt;&gt;</w:t>
-            </w:r>
-          </w:p>
-        </w:tc>
-      </w:tr>
-      <w:tr>
-        <w:tc>
-          <w:tcPr>
-            <w:tcW w:w="5529" w:type="dxa"/>
-            <w:tcBorders>
-              <w:bottom w:val="single" w:sz="4" w:space="0" w:color="auto"/>
-            </w:tcBorders>
-          </w:tcPr>
-          <w:p>
-            <w:r>
-              <w:lastRenderedPageBreak/>
-              <w:t>&lt;&lt;er_&gt;&gt;</w:t>
-            </w:r>
-          </w:p>
-        </w:tc>
-        <w:tc>
-          <w:tcPr>
-            <w:tcW w:w="3685" w:type="dxa"/>
-            <w:tcBorders>
-              <w:bottom w:val="single" w:sz="4" w:space="0" w:color="auto"/>
-            </w:tcBorders>
-          </w:tcPr>
-          <w:p/>
-        </w:tc>
-      </w:tr>
-      <w:tr>
-        <w:trPr>
-          <w:trHeight w:val="680"/>
-        </w:trPr>
-        <w:tc>
-          <w:tcPr>
-            <w:tcW w:w="5529" w:type="dxa"/>
-            <w:tcBorders>
-              <w:top w:val="single" w:sz="4" w:space="0" w:color="auto"/>
-            </w:tcBorders>
-          </w:tcPr>
-          <w:p>
-            <w:r>
-              <w:t>&lt;&lt;</w:t>
-            </w:r>
-            <w:proofErr w:type="spellStart"/>
-            <w:r>
-              <w:t>cr</w:t>
-            </w:r>
-            <w:proofErr w:type="spellEnd"/>
-            <w:proofErr w:type="gramStart"/>
-            <w:r>
-              <w:t>_{</w:t>
-            </w:r>
-            <w:r>
-              <w:t xml:space="preserve"> </w:t>
-            </w:r>
-            <w:proofErr w:type="spellStart"/>
-            <w:r>
-              <w:t>permissionGranted</w:t>
-            </w:r>
-            <w:proofErr w:type="spellEnd"/>
-            <w:proofErr w:type="gramEnd"/>
-            <w:r>
-              <w:t>=’Y</w:t>
-            </w:r>
-            <w:r>
-              <w:t>es</w:t>
-            </w:r>
-            <w:r>
-              <w:t>’</w:t>
-            </w:r>
-            <w:r>
-              <w:t>}&gt;&gt;</w:t>
-            </w:r>
-          </w:p>
-        </w:tc>
-        <w:tc>
-          <w:tcPr>
-            <w:tcW w:w="3685" w:type="dxa"/>
-            <w:tcBorders>
-              <w:top w:val="single" w:sz="4" w:space="0" w:color="auto"/>
-            </w:tcBorders>
-          </w:tcPr>
-          <w:p/>
-        </w:tc>
-      </w:tr>
-      <w:tr>
-        <w:trPr>
-          <w:trHeight w:val="680"/>
-        </w:trPr>
-        <w:tc>
-          <w:tcPr>
-            <w:tcW w:w="5529" w:type="dxa"/>
-            <w:tcBorders>
-              <w:bottom w:val="single" w:sz="4" w:space="0" w:color="auto"/>
-            </w:tcBorders>
-          </w:tcPr>
-          <w:p>
-            <w:r>
-              <w:t>Has permission been granted by a Judge to discontinue?</w:t>
-            </w:r>
-          </w:p>
-        </w:tc>
-        <w:tc>
-          <w:tcPr>
-            <w:tcW w:w="3685" w:type="dxa"/>
-            <w:tcBorders>
-              <w:bottom w:val="single" w:sz="4" w:space="0" w:color="auto"/>
-            </w:tcBorders>
-          </w:tcPr>
-          <w:p>
-            <w:r>
-              <w:t>&lt;&lt;</w:t>
-            </w:r>
-            <w:proofErr w:type="spellStart"/>
-            <w:r>
-              <w:t>permissionGranted</w:t>
-            </w:r>
-            <w:proofErr w:type="spellEnd"/>
-            <w:r>
-              <w:t>&gt;&gt;</w:t>
-            </w:r>
-          </w:p>
-        </w:tc>
-      </w:tr>
-      <w:tr>
-        <w:trPr>
-          <w:trHeight w:val="680"/>
-        </w:trPr>
-        <w:tc>
-          <w:tcPr>
-            <w:tcW w:w="5529" w:type="dxa"/>
-            <w:tcBorders>
-              <w:top w:val="single" w:sz="4" w:space="0" w:color="auto"/>
-              <w:bottom w:val="single" w:sz="4" w:space="0" w:color="auto"/>
-            </w:tcBorders>
-          </w:tcPr>
-          <w:p>
-            <w:r>
-              <w:t>Permission to discontinue was granted by the following Judge on the following date</w:t>
-            </w:r>
-          </w:p>
-        </w:tc>
-        <w:tc>
-          <w:tcPr>
-            <w:tcW w:w="3685" w:type="dxa"/>
-            <w:tcBorders>
-              <w:top w:val="single" w:sz="4" w:space="0" w:color="auto"/>
-              <w:bottom w:val="single" w:sz="4" w:space="0" w:color="auto"/>
-            </w:tcBorders>
-          </w:tcPr>
-          <w:p>
-            <w:r>
-              <w:t>&lt;&lt;</w:t>
-            </w:r>
-            <w:proofErr w:type="spellStart"/>
-            <w:r>
-              <w:t>judgeName</w:t>
-            </w:r>
-            <w:proofErr w:type="spellEnd"/>
-            <w:r>
-              <w:t>&gt;&gt;</w:t>
-            </w:r>
-            <w:r>
-              <w:br/>
-              <w:t>&lt;&lt;</w:t>
-            </w:r>
-            <w:proofErr w:type="spellStart"/>
-            <w:r>
-              <w:t>judgementDate</w:t>
-            </w:r>
-            <w:proofErr w:type="spellEnd"/>
-            <w:r>
-              <w:t>&gt;&gt;</w:t>
-            </w:r>
-          </w:p>
-        </w:tc>
-      </w:tr>
-      <w:tr>
-        <w:trPr>
-          <w:trHeight w:val="680"/>
-        </w:trPr>
-        <w:tc>
-          <w:tcPr>
-            <w:tcW w:w="5529" w:type="dxa"/>
-            <w:tcBorders>
-              <w:top w:val="single" w:sz="4" w:space="0" w:color="auto"/>
-            </w:tcBorders>
-          </w:tcPr>
-          <w:p>
-            <w:r>
-              <w:t>&lt;&lt;er_&gt;&gt;</w:t>
-            </w:r>
-          </w:p>
-        </w:tc>
-        <w:tc>
-          <w:tcPr>
-            <w:tcW w:w="3685" w:type="dxa"/>
-            <w:tcBorders>
-              <w:top w:val="single" w:sz="4" w:space="0" w:color="auto"/>
-            </w:tcBorders>
-          </w:tcPr>
-          <w:p/>
-        </w:tc>
-      </w:tr>
-      <w:tr>
-        <w:tc>
-          <w:tcPr>
-            <w:tcW w:w="5529" w:type="dxa"/>
-          </w:tcPr>
-          <w:p>
-            <w:r>
-              <w:t>&lt;&lt;</w:t>
-            </w:r>
-            <w:proofErr w:type="spellStart"/>
-            <w:r>
-              <w:t>cr</w:t>
-            </w:r>
-            <w:proofErr w:type="spellEnd"/>
-            <w:r>
-              <w:t>_{</w:t>
-            </w:r>
-            <w:proofErr w:type="spellStart"/>
-            <w:proofErr w:type="gramStart"/>
-            <w:r>
-              <w:t>discontinuingAgainstBothDefendants</w:t>
-            </w:r>
-            <w:proofErr w:type="spellEnd"/>
-            <w:r>
-              <w:t>!=</w:t>
-            </w:r>
-            <w:proofErr w:type="gramEnd"/>
-            <w:r>
-              <w:t>null}&gt;&gt;</w:t>
-            </w:r>
-          </w:p>
-        </w:tc>
-        <w:tc>
-          <w:tcPr>
-            <w:tcW w:w="3685" w:type="dxa"/>
-          </w:tcPr>
-          <w:p/>
-        </w:tc>
-      </w:tr>
-      <w:tr>
-        <w:tc>
-          <w:tcPr>
-            <w:tcW w:w="5529" w:type="dxa"/>
-            <w:tcBorders>
-              <w:bottom w:val="single" w:sz="4" w:space="0" w:color="auto"/>
-            </w:tcBorders>
-          </w:tcPr>
-          <w:p>
-            <w:r>
-              <w:t>Is the discontinuance against all defendants?</w:t>
-            </w:r>
-          </w:p>
-        </w:tc>
-        <w:tc>
-          <w:tcPr>
-            <w:tcW w:w="3685" w:type="dxa"/>
-            <w:tcBorders>
-              <w:bottom w:val="single" w:sz="4" w:space="0" w:color="auto"/>
-            </w:tcBorders>
-          </w:tcPr>
-          <w:p>
-            <w:r>
-              <w:t>&lt;&lt;</w:t>
-            </w:r>
-            <w:proofErr w:type="spellStart"/>
-            <w:r>
-              <w:t>discontinuingAgainstBothDefendants</w:t>
-            </w:r>
-            <w:proofErr w:type="spellEnd"/>
-            <w:r>
-              <w:t>&gt;&gt;</w:t>
-            </w:r>
-          </w:p>
-        </w:tc>
-      </w:tr>
-      <w:tr>
-        <w:trPr>
-          <w:trHeight w:val="680"/>
-        </w:trPr>
-        <w:tc>
-          <w:tcPr>
-            <w:tcW w:w="5529" w:type="dxa"/>
-            <w:tcBorders>
-              <w:top w:val="single" w:sz="4" w:space="0" w:color="auto"/>
-            </w:tcBorders>
-          </w:tcPr>
-          <w:p>
-            <w:r>
-              <w:t>&lt;&lt;</w:t>
-            </w:r>
-            <w:proofErr w:type="spellStart"/>
-            <w:r>
-              <w:t>cr</w:t>
-            </w:r>
-            <w:proofErr w:type="spellEnd"/>
-            <w:r>
-              <w:t>_{</w:t>
-            </w:r>
-            <w:proofErr w:type="spellStart"/>
-            <w:r>
-              <w:t>discontinuingAgainstBothDefendants</w:t>
-            </w:r>
-            <w:proofErr w:type="spellEnd"/>
-            <w:r>
-              <w:t>=’N</w:t>
-            </w:r>
-            <w:r>
-              <w:t>o</w:t>
-            </w:r>
-            <w:r>
-              <w:t>’</w:t>
-            </w:r>
-            <w:r>
-              <w:t>}</w:t>
-            </w:r>
-            <w:r>
-              <w:t>&gt;&gt;</w:t>
-            </w:r>
-          </w:p>
-        </w:tc>
-        <w:tc>
-          <w:tcPr>
-            <w:tcW w:w="3685" w:type="dxa"/>
-            <w:tcBorders>
-              <w:top w:val="single" w:sz="4" w:space="0" w:color="auto"/>
-            </w:tcBorders>
-          </w:tcPr>
-          <w:p/>
-        </w:tc>
-      </w:tr>
-      <w:tr>
-        <w:trPr>
-          <w:trHeight w:val="680"/>
-        </w:trPr>
-        <w:tc>
-          <w:tcPr>
-            <w:tcW w:w="5529" w:type="dxa"/>
             <w:tcBorders>
               <w:bottom w:val="single" w:sz="4" w:space="0" w:color="auto"/>
             </w:tcBorders>
@@ -1477,7 +1500,7 @@
       </w:tr>
       <w:tr>
         <w:trPr>
-          <w:trHeight w:val="493"/>
+          <w:trHeight w:val="340"/>
         </w:trPr>
         <w:tc>
           <w:tcPr>
@@ -1498,7 +1521,7 @@
       </w:tr>
       <w:tr>
         <w:trPr>
-          <w:trHeight w:val="680"/>
+          <w:trHeight w:val="559"/>
         </w:trPr>
         <w:tc>
           <w:tcPr>
@@ -1540,7 +1563,7 @@
       </w:tr>
       <w:tr>
         <w:trPr>
-          <w:trHeight w:val="680"/>
+          <w:trHeight w:val="554"/>
         </w:trPr>
         <w:tc>
           <w:tcPr>
@@ -1594,7 +1617,7 @@
       </w:tr>
       <w:tr>
         <w:trPr>
-          <w:trHeight w:val="680"/>
+          <w:trHeight w:val="543"/>
         </w:trPr>
         <w:tc>
           <w:tcPr>
@@ -1633,7 +1656,7 @@
       </w:tr>
       <w:tr>
         <w:trPr>
-          <w:trHeight w:val="348"/>
+          <w:trHeight w:val="513"/>
         </w:trPr>
         <w:tc>
           <w:tcPr>
@@ -1661,7 +1684,7 @@
       </w:tr>
       <w:tr>
         <w:trPr>
-          <w:trHeight w:val="470"/>
+          <w:trHeight w:val="586"/>
         </w:trPr>
         <w:tc>
           <w:tcPr>
@@ -1804,7 +1827,9 @@
     </w:tbl>
     <w:p/>
     <w:sectPr>
-      <w:footerReference w:type="default" r:id="rId8"/>
+      <w:footerReference w:type="even" r:id="rId8"/>
+      <w:footerReference w:type="default" r:id="rId9"/>
+      <w:footerReference w:type="first" r:id="rId10"/>
       <w:pgSz w:w="11906" w:h="16838"/>
       <w:pgMar w:top="1440" w:right="1440" w:bottom="1440" w:left="1440" w:header="680" w:footer="737" w:gutter="0"/>
       <w:cols w:space="708"/>
@@ -1834,6 +1859,16 @@
 </file>
 
 <file path=word/footer1.xml><?xml version="1.0" encoding="utf-8"?>
+<w:ftr xmlns:wpc="http://schemas.microsoft.com/office/word/2010/wordprocessingCanvas" xmlns:cx="http://schemas.microsoft.com/office/drawing/2014/chartex" xmlns:cx1="http://schemas.microsoft.com/office/drawing/2015/9/8/chartex" xmlns:cx2="http://schemas.microsoft.com/office/drawing/2015/10/21/chartex" xmlns:cx3="http://schemas.microsoft.com/office/drawing/2016/5/9/chartex" xmlns:cx4="http://schemas.microsoft.com/office/drawing/2016/5/10/chartex" xmlns:cx5="http://schemas.microsoft.com/office/drawing/2016/5/11/chartex" xmlns:cx6="http://schemas.microsoft.com/office/drawing/2016/5/12/chartex" xmlns:cx7="http://schemas.microsoft.com/office/drawing/2016/5/13/chartex" xmlns:cx8="http://schemas.microsoft.com/office/drawing/2016/5/14/chartex" xmlns:mc="http://schemas.openxmlformats.org/markup-compatibility/2006" xmlns:aink="http://schemas.microsoft.com/office/drawing/2016/ink" xmlns:am3d="http://schemas.microsoft.com/office/drawing/2017/model3d" xmlns:o="urn:schemas-microsoft-com:office:office" xmlns:oel="http://schemas.microsoft.com/office/2019/extlst" xmlns:r="http://schemas.openxmlformats.org/officeDocument/2006/relationships" xmlns:m="http://schemas.openxmlformats.org/officeDocument/2006/math" xmlns:v="urn:schemas-microsoft-com:vml" xmlns:wp14="http://schemas.microsoft.com/office/word/2010/wordprocessingDrawing" xmlns:wp="http://schemas.openxmlformats.org/drawingml/2006/wordprocessingDrawing" xmlns:w10="urn:schemas-microsoft-com:office:word" xmlns:w="http://schemas.openxmlformats.org/wordprocessingml/2006/main" xmlns:w14="http://schemas.microsoft.com/office/word/2010/wordml" xmlns:w15="http://schemas.microsoft.com/office/word/2012/wordml" xmlns:w16cex="http://schemas.microsoft.com/office/word/2018/wordml/cex" xmlns:w16cid="http://schemas.microsoft.com/office/word/2016/wordml/cid" xmlns:w16="http://schemas.microsoft.com/office/word/2018/wordml" xmlns:w16du="http://schemas.microsoft.com/office/word/2023/wordml/word16du" xmlns:w16sdtdh="http://schemas.microsoft.com/office/word/2020/wordml/sdtdatahash" xmlns:w16se="http://schemas.microsoft.com/office/word/2015/wordml/symex" xmlns:wpg="http://schemas.microsoft.com/office/word/2010/wordprocessingGroup" xmlns:wpi="http://schemas.microsoft.com/office/word/2010/wordprocessingInk" xmlns:wne="http://schemas.microsoft.com/office/word/2006/wordml" xmlns:wps="http://schemas.microsoft.com/office/word/2010/wordprocessingShape" mc:Ignorable="w14 w15 w16se w16cid w16 w16cex w16sdtdh w16du wp14">
+  <w:p>
+    <w:pPr>
+      <w:pStyle w:val="Footer"/>
+    </w:pPr>
+  </w:p>
+</w:ftr>
+</file>
+
+<file path=word/footer2.xml><?xml version="1.0" encoding="utf-8"?>
 <w:ftr xmlns:wpc="http://schemas.microsoft.com/office/word/2010/wordprocessingCanvas" xmlns:cx="http://schemas.microsoft.com/office/drawing/2014/chartex" xmlns:cx1="http://schemas.microsoft.com/office/drawing/2015/9/8/chartex" xmlns:cx2="http://schemas.microsoft.com/office/drawing/2015/10/21/chartex" xmlns:cx3="http://schemas.microsoft.com/office/drawing/2016/5/9/chartex" xmlns:cx4="http://schemas.microsoft.com/office/drawing/2016/5/10/chartex" xmlns:cx5="http://schemas.microsoft.com/office/drawing/2016/5/11/chartex" xmlns:cx6="http://schemas.microsoft.com/office/drawing/2016/5/12/chartex" xmlns:cx7="http://schemas.microsoft.com/office/drawing/2016/5/13/chartex" xmlns:cx8="http://schemas.microsoft.com/office/drawing/2016/5/14/chartex" xmlns:mc="http://schemas.openxmlformats.org/markup-compatibility/2006" xmlns:aink="http://schemas.microsoft.com/office/drawing/2016/ink" xmlns:am3d="http://schemas.microsoft.com/office/drawing/2017/model3d" xmlns:o="urn:schemas-microsoft-com:office:office" xmlns:oel="http://schemas.microsoft.com/office/2019/extlst" xmlns:r="http://schemas.openxmlformats.org/officeDocument/2006/relationships" xmlns:m="http://schemas.openxmlformats.org/officeDocument/2006/math" xmlns:v="urn:schemas-microsoft-com:vml" xmlns:wp14="http://schemas.microsoft.com/office/word/2010/wordprocessingDrawing" xmlns:wp="http://schemas.openxmlformats.org/drawingml/2006/wordprocessingDrawing" xmlns:w10="urn:schemas-microsoft-com:office:word" xmlns:w="http://schemas.openxmlformats.org/wordprocessingml/2006/main" xmlns:w14="http://schemas.microsoft.com/office/word/2010/wordml" xmlns:w15="http://schemas.microsoft.com/office/word/2012/wordml" xmlns:w16cex="http://schemas.microsoft.com/office/word/2018/wordml/cex" xmlns:w16cid="http://schemas.microsoft.com/office/word/2016/wordml/cid" xmlns:w16="http://schemas.microsoft.com/office/word/2018/wordml" xmlns:w16du="http://schemas.microsoft.com/office/word/2023/wordml/word16du" xmlns:w16sdtdh="http://schemas.microsoft.com/office/word/2020/wordml/sdtdatahash" xmlns:w16se="http://schemas.microsoft.com/office/word/2015/wordml/symex" xmlns:wpg="http://schemas.microsoft.com/office/word/2010/wordprocessingGroup" xmlns:wpi="http://schemas.microsoft.com/office/word/2010/wordprocessingInk" xmlns:wne="http://schemas.microsoft.com/office/word/2006/wordml" xmlns:wps="http://schemas.microsoft.com/office/word/2010/wordprocessingShape" mc:Ignorable="w14 w15 w16se w16cid w16 w16cex w16sdtdh w16du wp14">
   <w:p>
     <w:pPr>
@@ -1880,6 +1915,16 @@
       </w:rPr>
       <w:t xml:space="preserve"> charges: www.gov.uk/call-charge</w:t>
     </w:r>
+  </w:p>
+</w:ftr>
+</file>
+
+<file path=word/footer3.xml><?xml version="1.0" encoding="utf-8"?>
+<w:ftr xmlns:wpc="http://schemas.microsoft.com/office/word/2010/wordprocessingCanvas" xmlns:cx="http://schemas.microsoft.com/office/drawing/2014/chartex" xmlns:cx1="http://schemas.microsoft.com/office/drawing/2015/9/8/chartex" xmlns:cx2="http://schemas.microsoft.com/office/drawing/2015/10/21/chartex" xmlns:cx3="http://schemas.microsoft.com/office/drawing/2016/5/9/chartex" xmlns:cx4="http://schemas.microsoft.com/office/drawing/2016/5/10/chartex" xmlns:cx5="http://schemas.microsoft.com/office/drawing/2016/5/11/chartex" xmlns:cx6="http://schemas.microsoft.com/office/drawing/2016/5/12/chartex" xmlns:cx7="http://schemas.microsoft.com/office/drawing/2016/5/13/chartex" xmlns:cx8="http://schemas.microsoft.com/office/drawing/2016/5/14/chartex" xmlns:mc="http://schemas.openxmlformats.org/markup-compatibility/2006" xmlns:aink="http://schemas.microsoft.com/office/drawing/2016/ink" xmlns:am3d="http://schemas.microsoft.com/office/drawing/2017/model3d" xmlns:o="urn:schemas-microsoft-com:office:office" xmlns:oel="http://schemas.microsoft.com/office/2019/extlst" xmlns:r="http://schemas.openxmlformats.org/officeDocument/2006/relationships" xmlns:m="http://schemas.openxmlformats.org/officeDocument/2006/math" xmlns:v="urn:schemas-microsoft-com:vml" xmlns:wp14="http://schemas.microsoft.com/office/word/2010/wordprocessingDrawing" xmlns:wp="http://schemas.openxmlformats.org/drawingml/2006/wordprocessingDrawing" xmlns:w10="urn:schemas-microsoft-com:office:word" xmlns:w="http://schemas.openxmlformats.org/wordprocessingml/2006/main" xmlns:w14="http://schemas.microsoft.com/office/word/2010/wordml" xmlns:w15="http://schemas.microsoft.com/office/word/2012/wordml" xmlns:w16cex="http://schemas.microsoft.com/office/word/2018/wordml/cex" xmlns:w16cid="http://schemas.microsoft.com/office/word/2016/wordml/cid" xmlns:w16="http://schemas.microsoft.com/office/word/2018/wordml" xmlns:w16du="http://schemas.microsoft.com/office/word/2023/wordml/word16du" xmlns:w16sdtdh="http://schemas.microsoft.com/office/word/2020/wordml/sdtdatahash" xmlns:w16se="http://schemas.microsoft.com/office/word/2015/wordml/symex" xmlns:wpg="http://schemas.microsoft.com/office/word/2010/wordprocessingGroup" xmlns:wpi="http://schemas.microsoft.com/office/word/2010/wordprocessingInk" xmlns:wne="http://schemas.microsoft.com/office/word/2006/wordml" xmlns:wps="http://schemas.microsoft.com/office/word/2010/wordprocessingShape" mc:Ignorable="w14 w15 w16se w16cid w16 w16cex w16sdtdh w16du wp14">
+  <w:p>
+    <w:pPr>
+      <w:pStyle w:val="Footer"/>
+    </w:pPr>
   </w:p>
 </w:ftr>
 </file>

</xml_diff>